<commit_message>
mejora de informe lab2 -C
</commit_message>
<xml_diff>
--- a/lab2/Plantilla Lab 2.O IA 2018-1.docx
+++ b/lab2/Plantilla Lab 2.O IA 2018-1.docx
@@ -75,11 +75,17 @@
         <w:jc w:val="center"/>
         <w:outlineLvl w:val="0"/>
         <w:rPr>
+          <w:rFonts w:ascii="Verdana" w:hAnsi="Verdana"/>
+          <w:sz w:val="22"/>
+          <w:szCs w:val="22"/>
           <w:lang w:val="es-ES"/>
         </w:rPr>
       </w:pPr>
       <w:r>
         <w:rPr>
+          <w:rFonts w:ascii="Verdana" w:hAnsi="Verdana"/>
+          <w:sz w:val="22"/>
+          <w:szCs w:val="22"/>
           <w:lang w:val="es-ES"/>
         </w:rPr>
         <w:t>Universidad del Quindío</w:t>
@@ -90,17 +96,26 @@
         <w:jc w:val="center"/>
         <w:outlineLvl w:val="0"/>
         <w:rPr>
+          <w:rFonts w:ascii="Verdana" w:hAnsi="Verdana"/>
+          <w:sz w:val="22"/>
+          <w:szCs w:val="22"/>
           <w:lang w:val="es-ES"/>
         </w:rPr>
       </w:pPr>
       <w:r>
         <w:rPr>
+          <w:rFonts w:ascii="Verdana" w:hAnsi="Verdana"/>
+          <w:sz w:val="22"/>
+          <w:szCs w:val="22"/>
           <w:lang w:val="es-ES"/>
         </w:rPr>
         <w:t>P</w:t>
       </w:r>
       <w:r>
         <w:rPr>
+          <w:rFonts w:ascii="Verdana" w:hAnsi="Verdana"/>
+          <w:sz w:val="22"/>
+          <w:szCs w:val="22"/>
           <w:lang w:val="es-ES"/>
         </w:rPr>
         <w:t>rograma de Ingeniería de Sistemas y Computación</w:t>
@@ -111,11 +126,17 @@
         <w:jc w:val="center"/>
         <w:outlineLvl w:val="0"/>
         <w:rPr>
+          <w:rFonts w:ascii="Verdana" w:hAnsi="Verdana"/>
+          <w:sz w:val="22"/>
+          <w:szCs w:val="22"/>
           <w:lang w:val="es-ES"/>
         </w:rPr>
       </w:pPr>
       <w:r>
         <w:rPr>
+          <w:rFonts w:ascii="Verdana" w:hAnsi="Verdana"/>
+          <w:sz w:val="22"/>
+          <w:szCs w:val="22"/>
           <w:lang w:val="es-ES"/>
         </w:rPr>
         <w:t>Espacio académico Inteligencia Artificial</w:t>
@@ -130,33 +151,66 @@
     </w:p>
     <w:p>
       <w:pPr>
+        <w:spacing w:line="360" w:lineRule="auto"/>
         <w:jc w:val="center"/>
         <w:outlineLvl w:val="0"/>
         <w:rPr>
+          <w:rFonts w:ascii="Verdana" w:hAnsi="Verdana"/>
           <w:b/>
-          <w:i/>
           <w:color w:val="548DD4" w:themeColor="text2" w:themeTint="99"/>
-          <w:sz w:val="28"/>
+          <w:sz w:val="22"/>
+          <w:szCs w:val="22"/>
           <w:lang w:val="es-ES"/>
         </w:rPr>
       </w:pPr>
       <w:r>
         <w:rPr>
+          <w:rFonts w:ascii="Verdana" w:hAnsi="Verdana"/>
           <w:b/>
-          <w:i/>
           <w:color w:val="548DD4" w:themeColor="text2" w:themeTint="99"/>
-          <w:sz w:val="28"/>
+          <w:sz w:val="22"/>
+          <w:szCs w:val="22"/>
           <w:lang w:val="es-ES"/>
         </w:rPr>
         <w:t>Informe de laboratorio</w:t>
+      </w:r>
+      <w:r>
+        <w:rPr>
+          <w:rFonts w:ascii="Verdana" w:hAnsi="Verdana"/>
+          <w:b/>
+          <w:color w:val="548DD4" w:themeColor="text2" w:themeTint="99"/>
+          <w:sz w:val="22"/>
+          <w:szCs w:val="22"/>
+          <w:lang w:val="es-ES"/>
+        </w:rPr>
+        <w:t xml:space="preserve"> 2</w:t>
       </w:r>
     </w:p>
     <w:p>
       <w:pPr>
-        <w:rPr>
+        <w:spacing w:line="360" w:lineRule="auto"/>
+        <w:jc w:val="center"/>
+        <w:outlineLvl w:val="0"/>
+        <w:rPr>
+          <w:rFonts w:ascii="Verdana" w:hAnsi="Verdana"/>
+          <w:b/>
+          <w:color w:val="548DD4" w:themeColor="text2" w:themeTint="99"/>
+          <w:sz w:val="22"/>
+          <w:szCs w:val="22"/>
           <w:lang w:val="es-ES"/>
         </w:rPr>
       </w:pPr>
+      <w:r>
+        <w:rPr>
+          <w:rFonts w:ascii="Verdana" w:hAnsi="Verdana"/>
+          <w:b/>
+          <w:color w:val="548DD4" w:themeColor="text2" w:themeTint="99"/>
+          <w:sz w:val="22"/>
+          <w:szCs w:val="22"/>
+          <w:lang w:val="es-ES"/>
+        </w:rPr>
+        <w:t>Introducción a Octave</w:t>
+      </w:r>
     </w:p>
     <w:p>
       <w:pPr>
@@ -167,31 +221,56 @@
     </w:p>
     <w:p>
       <w:pPr>
+        <w:rPr>
+          <w:lang w:val="es-ES"/>
+        </w:rPr>
+      </w:pPr>
+    </w:p>
+    <w:p>
+      <w:pPr>
+        <w:spacing w:line="360" w:lineRule="auto"/>
         <w:outlineLvl w:val="0"/>
         <w:rPr>
+          <w:rFonts w:ascii="Verdana" w:hAnsi="Verdana"/>
+          <w:sz w:val="22"/>
+          <w:szCs w:val="22"/>
           <w:lang w:val="es-ES"/>
         </w:rPr>
       </w:pPr>
       <w:r>
         <w:rPr>
+          <w:rFonts w:ascii="Verdana" w:hAnsi="Verdana"/>
+          <w:b/>
+          <w:color w:val="548DD4" w:themeColor="text2" w:themeTint="99"/>
+          <w:sz w:val="22"/>
+          <w:szCs w:val="24"/>
           <w:lang w:val="es-ES"/>
         </w:rPr>
         <w:t>Semestre académico:</w:t>
       </w:r>
       <w:r>
         <w:rPr>
+          <w:rFonts w:ascii="Verdana" w:hAnsi="Verdana"/>
+          <w:sz w:val="22"/>
+          <w:szCs w:val="22"/>
           <w:lang w:val="es-ES"/>
         </w:rPr>
         <w:t xml:space="preserve"> </w:t>
       </w:r>
       <w:r>
         <w:rPr>
+          <w:rFonts w:ascii="Verdana" w:hAnsi="Verdana"/>
+          <w:sz w:val="22"/>
+          <w:szCs w:val="22"/>
           <w:lang w:val="es-ES"/>
         </w:rPr>
         <w:t>I</w:t>
       </w:r>
       <w:r>
         <w:rPr>
+          <w:rFonts w:ascii="Verdana" w:hAnsi="Verdana"/>
+          <w:sz w:val="22"/>
+          <w:szCs w:val="22"/>
           <w:lang w:val="es-ES"/>
         </w:rPr>
         <w:t xml:space="preserve"> de 2018</w:t>
@@ -199,118 +278,481 @@
     </w:p>
     <w:p>
       <w:pPr>
-        <w:rPr>
+        <w:spacing w:line="360" w:lineRule="auto"/>
+        <w:rPr>
+          <w:rFonts w:ascii="Verdana" w:hAnsi="Verdana"/>
+          <w:sz w:val="22"/>
+          <w:szCs w:val="22"/>
           <w:lang w:val="es-ES"/>
         </w:rPr>
       </w:pPr>
       <w:r>
         <w:rPr>
+          <w:rFonts w:ascii="Verdana" w:hAnsi="Verdana"/>
+          <w:b/>
+          <w:color w:val="548DD4" w:themeColor="text2" w:themeTint="99"/>
+          <w:sz w:val="22"/>
+          <w:szCs w:val="24"/>
           <w:lang w:val="es-ES"/>
         </w:rPr>
-        <w:t>Tema del laboratorio: Octave</w:t>
+        <w:t>Tema del laboratorio:</w:t>
+      </w:r>
+      <w:r>
+        <w:rPr>
+          <w:rFonts w:ascii="Verdana" w:hAnsi="Verdana"/>
+          <w:sz w:val="22"/>
+          <w:szCs w:val="22"/>
+          <w:lang w:val="es-ES"/>
+        </w:rPr>
+        <w:t xml:space="preserve"> </w:t>
+      </w:r>
+      <w:r>
+        <w:rPr>
+          <w:rFonts w:ascii="Verdana" w:hAnsi="Verdana"/>
+          <w:sz w:val="22"/>
+          <w:szCs w:val="22"/>
+          <w:lang w:val="es-ES"/>
+        </w:rPr>
+        <w:t xml:space="preserve">Introducción a </w:t>
+      </w:r>
+      <w:r>
+        <w:rPr>
+          <w:rFonts w:ascii="Verdana" w:hAnsi="Verdana"/>
+          <w:sz w:val="22"/>
+          <w:szCs w:val="22"/>
+          <w:lang w:val="es-ES"/>
+        </w:rPr>
+        <w:t>Octave</w:t>
       </w:r>
     </w:p>
-    <w:p/>
     <w:p>
+      <w:pPr>
+        <w:spacing w:line="360" w:lineRule="auto"/>
+        <w:rPr>
+          <w:rFonts w:ascii="Verdana" w:hAnsi="Verdana"/>
+          <w:sz w:val="22"/>
+          <w:szCs w:val="22"/>
+          <w:lang w:val="es-ES"/>
+        </w:rPr>
+      </w:pPr>
+    </w:p>
+    <w:p>
+      <w:pPr>
+        <w:spacing w:line="360" w:lineRule="auto"/>
+        <w:rPr>
+          <w:rFonts w:ascii="Verdana" w:hAnsi="Verdana"/>
+          <w:b/>
+          <w:color w:val="548DD4" w:themeColor="text2" w:themeTint="99"/>
+          <w:sz w:val="22"/>
+          <w:szCs w:val="24"/>
+          <w:lang w:val="es-ES"/>
+        </w:rPr>
+      </w:pPr>
       <w:r>
+        <w:rPr>
+          <w:rFonts w:ascii="Verdana" w:hAnsi="Verdana"/>
+          <w:b/>
+          <w:color w:val="548DD4" w:themeColor="text2" w:themeTint="99"/>
+          <w:sz w:val="22"/>
+          <w:szCs w:val="24"/>
+          <w:lang w:val="es-ES"/>
+        </w:rPr>
         <w:t>Presentado por:</w:t>
       </w:r>
     </w:p>
-    <w:p/>
     <w:p>
+      <w:pPr>
+        <w:spacing w:line="360" w:lineRule="auto"/>
+        <w:rPr>
+          <w:rFonts w:ascii="Verdana" w:hAnsi="Verdana"/>
+          <w:sz w:val="22"/>
+          <w:szCs w:val="22"/>
+        </w:rPr>
+      </w:pPr>
+    </w:p>
+    <w:p>
+      <w:pPr>
+        <w:spacing w:line="360" w:lineRule="auto"/>
+        <w:rPr>
+          <w:rFonts w:ascii="Verdana" w:hAnsi="Verdana"/>
+          <w:sz w:val="22"/>
+          <w:szCs w:val="22"/>
+        </w:rPr>
+      </w:pPr>
       <w:r>
+        <w:rPr>
+          <w:rFonts w:ascii="Verdana" w:hAnsi="Verdana"/>
+          <w:sz w:val="22"/>
+          <w:szCs w:val="22"/>
+        </w:rPr>
         <w:t>Diego Armando Calero</w:t>
       </w:r>
     </w:p>
     <w:p>
+      <w:pPr>
+        <w:spacing w:after="40" w:line="360" w:lineRule="auto"/>
+        <w:rPr>
+          <w:rFonts w:ascii="Verdana" w:hAnsi="Verdana"/>
+          <w:sz w:val="22"/>
+          <w:szCs w:val="22"/>
+        </w:rPr>
+      </w:pPr>
       <w:r>
+        <w:rPr>
+          <w:rFonts w:ascii="Verdana" w:hAnsi="Verdana"/>
+          <w:sz w:val="22"/>
+          <w:szCs w:val="22"/>
+        </w:rPr>
         <w:t>diegoacalero0@gmail.com</w:t>
       </w:r>
     </w:p>
-    <w:p/>
     <w:p>
+      <w:pPr>
+        <w:spacing w:line="360" w:lineRule="auto"/>
+        <w:rPr>
+          <w:rFonts w:ascii="Verdana" w:hAnsi="Verdana"/>
+          <w:sz w:val="22"/>
+          <w:szCs w:val="22"/>
+        </w:rPr>
+      </w:pPr>
+    </w:p>
+    <w:p>
+      <w:pPr>
+        <w:spacing w:line="360" w:lineRule="auto"/>
+        <w:rPr>
+          <w:rFonts w:ascii="Verdana" w:hAnsi="Verdana"/>
+          <w:sz w:val="22"/>
+          <w:szCs w:val="22"/>
+        </w:rPr>
+      </w:pPr>
       <w:r>
+        <w:rPr>
+          <w:rFonts w:ascii="Verdana" w:hAnsi="Verdana"/>
+          <w:sz w:val="22"/>
+          <w:szCs w:val="22"/>
+        </w:rPr>
         <w:t>Juan Sebastián Ocampo Ospina</w:t>
       </w:r>
     </w:p>
     <w:p>
+      <w:pPr>
+        <w:spacing w:line="360" w:lineRule="auto"/>
+        <w:rPr>
+          <w:rFonts w:ascii="Verdana" w:hAnsi="Verdana"/>
+          <w:sz w:val="22"/>
+          <w:szCs w:val="22"/>
+        </w:rPr>
+      </w:pPr>
       <w:r>
+        <w:rPr>
+          <w:rFonts w:ascii="Verdana" w:hAnsi="Verdana"/>
+          <w:sz w:val="22"/>
+          <w:szCs w:val="22"/>
+        </w:rPr>
         <w:t>jsocampoo@uqvirtual.edu.co</w:t>
       </w:r>
     </w:p>
-    <w:p/>
     <w:p>
+      <w:pPr>
+        <w:spacing w:line="360" w:lineRule="auto"/>
+        <w:rPr>
+          <w:rFonts w:ascii="Verdana" w:hAnsi="Verdana"/>
+          <w:sz w:val="22"/>
+          <w:szCs w:val="22"/>
+        </w:rPr>
+      </w:pPr>
+    </w:p>
+    <w:p>
+      <w:pPr>
+        <w:spacing w:line="360" w:lineRule="auto"/>
+        <w:rPr>
+          <w:rFonts w:ascii="Verdana" w:hAnsi="Verdana"/>
+          <w:sz w:val="22"/>
+          <w:szCs w:val="22"/>
+        </w:rPr>
+      </w:pPr>
       <w:r>
+        <w:rPr>
+          <w:rFonts w:ascii="Verdana" w:hAnsi="Verdana"/>
+          <w:b/>
+          <w:color w:val="548DD4" w:themeColor="text2" w:themeTint="99"/>
+          <w:sz w:val="22"/>
+          <w:szCs w:val="24"/>
+          <w:lang w:val="es-ES"/>
+        </w:rPr>
         <w:t>Fecha:</w:t>
       </w:r>
       <w:r>
-        <w:t xml:space="preserve"> 23 de Febrero de 2018</w:t>
+        <w:rPr>
+          <w:rFonts w:ascii="Verdana" w:hAnsi="Verdana"/>
+          <w:sz w:val="22"/>
+          <w:szCs w:val="22"/>
+        </w:rPr>
+        <w:t xml:space="preserve"> 28</w:t>
+      </w:r>
+      <w:r>
+        <w:rPr>
+          <w:rFonts w:ascii="Verdana" w:hAnsi="Verdana"/>
+          <w:sz w:val="22"/>
+          <w:szCs w:val="22"/>
+        </w:rPr>
+        <w:t xml:space="preserve"> de Febrero de 2018</w:t>
       </w:r>
     </w:p>
-    <w:p/>
     <w:p>
+      <w:pPr>
+        <w:spacing w:line="360" w:lineRule="auto"/>
+        <w:rPr>
+          <w:rFonts w:ascii="Verdana" w:hAnsi="Verdana"/>
+          <w:sz w:val="22"/>
+          <w:szCs w:val="22"/>
+        </w:rPr>
+      </w:pPr>
+    </w:p>
+    <w:p>
+      <w:pPr>
+        <w:rPr>
+          <w:rFonts w:ascii="Verdana" w:hAnsi="Verdana"/>
+        </w:rPr>
+      </w:pPr>
       <w:r>
+        <w:rPr>
+          <w:rFonts w:ascii="Verdana" w:hAnsi="Verdana"/>
+          <w:b/>
+          <w:color w:val="548DD4" w:themeColor="text2" w:themeTint="99"/>
+          <w:sz w:val="22"/>
+          <w:szCs w:val="24"/>
+          <w:lang w:val="es-ES"/>
+        </w:rPr>
         <w:t>Tiempo promedio por</w:t>
       </w:r>
       <w:r>
-        <w:t xml:space="preserve"> estudiante</w:t>
+        <w:rPr>
+          <w:rFonts w:ascii="Verdana" w:hAnsi="Verdana"/>
+          <w:b/>
+          <w:color w:val="548DD4" w:themeColor="text2" w:themeTint="99"/>
+          <w:sz w:val="22"/>
+          <w:szCs w:val="24"/>
+          <w:lang w:val="es-ES"/>
+        </w:rPr>
+        <w:t xml:space="preserve"> estudiante:</w:t>
       </w:r>
       <w:r>
-        <w:t xml:space="preserve">: </w:t>
+        <w:rPr>
+          <w:rFonts w:ascii="Verdana" w:hAnsi="Verdana"/>
+          <w:sz w:val="22"/>
+          <w:szCs w:val="22"/>
+        </w:rPr>
+        <w:t xml:space="preserve"> </w:t>
       </w:r>
       <w:r>
-        <w:t>3 horas</w:t>
+        <w:rPr>
+          <w:rFonts w:ascii="Verdana" w:hAnsi="Verdana"/>
+          <w:sz w:val="24"/>
+          <w:szCs w:val="24"/>
+        </w:rPr>
+        <w:t xml:space="preserve"> </w:t>
       </w:r>
+      <m:oMath>
+        <m:r>
+          <w:rPr>
+            <w:rFonts w:ascii="Cambria Math" w:hAnsi="Cambria Math"/>
+            <w:sz w:val="28"/>
+            <w:szCs w:val="28"/>
+          </w:rPr>
+          <m:t xml:space="preserve">tiempo promedio= </m:t>
+        </m:r>
+        <m:f>
+          <m:fPr>
+            <m:ctrlPr>
+              <w:rPr>
+                <w:rFonts w:ascii="Cambria Math" w:hAnsi="Cambria Math"/>
+                <w:i/>
+                <w:sz w:val="28"/>
+                <w:szCs w:val="28"/>
+              </w:rPr>
+            </m:ctrlPr>
+          </m:fPr>
+          <m:num>
+            <m:r>
+              <w:rPr>
+                <w:rFonts w:ascii="Cambria Math" w:hAnsi="Cambria Math"/>
+                <w:sz w:val="28"/>
+                <w:szCs w:val="28"/>
+              </w:rPr>
+              <m:t>4+3</m:t>
+            </m:r>
+          </m:num>
+          <m:den>
+            <m:r>
+              <w:rPr>
+                <w:rFonts w:ascii="Cambria Math" w:hAnsi="Cambria Math"/>
+                <w:sz w:val="28"/>
+                <w:szCs w:val="28"/>
+              </w:rPr>
+              <m:t>2</m:t>
+            </m:r>
+          </m:den>
+        </m:f>
+        <m:r>
+          <w:rPr>
+            <w:rFonts w:ascii="Cambria Math" w:hAnsi="Cambria Math"/>
+            <w:sz w:val="28"/>
+            <w:szCs w:val="28"/>
+          </w:rPr>
+          <m:t xml:space="preserve">=3.5 </m:t>
+        </m:r>
+        <m:r>
+          <w:rPr>
+            <w:rFonts w:ascii="Cambria Math" w:hAnsi="Cambria Math"/>
+            <w:sz w:val="28"/>
+            <w:szCs w:val="28"/>
+          </w:rPr>
+          <m:t>horas</m:t>
+        </m:r>
+      </m:oMath>
     </w:p>
-    <w:p/>
     <w:p>
       <w:pPr>
+        <w:spacing w:line="360" w:lineRule="auto"/>
+        <w:rPr>
+          <w:rFonts w:ascii="Verdana" w:hAnsi="Verdana"/>
+          <w:sz w:val="22"/>
+          <w:szCs w:val="22"/>
+        </w:rPr>
+      </w:pPr>
+    </w:p>
+    <w:p>
+      <w:pPr>
+        <w:spacing w:line="360" w:lineRule="auto"/>
         <w:outlineLvl w:val="0"/>
+        <w:rPr>
+          <w:rFonts w:ascii="Verdana" w:hAnsi="Verdana"/>
+          <w:sz w:val="22"/>
+          <w:szCs w:val="22"/>
+        </w:rPr>
       </w:pPr>
       <w:r>
+        <w:rPr>
+          <w:rFonts w:ascii="Verdana" w:hAnsi="Verdana"/>
+          <w:b/>
+          <w:color w:val="548DD4" w:themeColor="text2" w:themeTint="99"/>
+          <w:sz w:val="22"/>
+          <w:szCs w:val="24"/>
+          <w:lang w:val="es-ES"/>
+        </w:rPr>
         <w:t>Presentado al profesor:</w:t>
       </w:r>
       <w:r>
+        <w:rPr>
+          <w:rFonts w:ascii="Verdana" w:hAnsi="Verdana"/>
+          <w:sz w:val="22"/>
+          <w:szCs w:val="22"/>
+        </w:rPr>
         <w:t xml:space="preserve"> Leonardo Hernández R.</w:t>
       </w:r>
     </w:p>
     <w:p>
       <w:pPr>
+        <w:spacing w:line="360" w:lineRule="auto"/>
         <w:rPr>
           <w:rStyle w:val="EstiloAzul"/>
-        </w:rPr>
-      </w:pPr>
+          <w:rFonts w:ascii="Verdana" w:hAnsi="Verdana"/>
+          <w:sz w:val="22"/>
+          <w:szCs w:val="22"/>
+        </w:rPr>
+      </w:pPr>
+      <w:bookmarkStart w:id="0" w:name="_GoBack"/>
+      <w:bookmarkEnd w:id="0"/>
     </w:p>
-    <w:p/>
     <w:p>
+      <w:pPr>
+        <w:spacing w:line="360" w:lineRule="auto"/>
+        <w:rPr>
+          <w:rFonts w:ascii="Verdana" w:hAnsi="Verdana"/>
+          <w:sz w:val="22"/>
+          <w:szCs w:val="22"/>
+        </w:rPr>
+      </w:pPr>
+    </w:p>
+    <w:p>
+      <w:pPr>
+        <w:spacing w:line="360" w:lineRule="auto"/>
+        <w:rPr>
+          <w:rFonts w:ascii="Verdana" w:hAnsi="Verdana"/>
+          <w:sz w:val="22"/>
+          <w:szCs w:val="22"/>
+        </w:rPr>
+      </w:pPr>
       <w:r>
+        <w:rPr>
+          <w:rFonts w:ascii="Verdana" w:hAnsi="Verdana"/>
+          <w:sz w:val="22"/>
+          <w:szCs w:val="22"/>
+        </w:rPr>
         <w:t xml:space="preserve">[Plantilla </w:t>
       </w:r>
       <w:r>
+        <w:rPr>
+          <w:rFonts w:ascii="Verdana" w:hAnsi="Verdana"/>
+          <w:sz w:val="22"/>
+          <w:szCs w:val="22"/>
+        </w:rPr>
         <w:t>revisada: LHR 2018</w:t>
       </w:r>
       <w:r>
+        <w:rPr>
+          <w:rFonts w:ascii="Verdana" w:hAnsi="Verdana"/>
+          <w:sz w:val="22"/>
+          <w:szCs w:val="22"/>
+        </w:rPr>
         <w:t>-</w:t>
       </w:r>
       <w:r>
+        <w:rPr>
+          <w:rFonts w:ascii="Verdana" w:hAnsi="Verdana"/>
+          <w:sz w:val="22"/>
+          <w:szCs w:val="22"/>
+        </w:rPr>
         <w:t>0</w:t>
       </w:r>
       <w:r>
+        <w:rPr>
+          <w:rFonts w:ascii="Verdana" w:hAnsi="Verdana"/>
+          <w:sz w:val="22"/>
+          <w:szCs w:val="22"/>
+        </w:rPr>
         <w:t>2</w:t>
       </w:r>
       <w:r>
+        <w:rPr>
+          <w:rFonts w:ascii="Verdana" w:hAnsi="Verdana"/>
+          <w:sz w:val="22"/>
+          <w:szCs w:val="22"/>
+        </w:rPr>
         <w:t>-</w:t>
       </w:r>
       <w:r>
+        <w:rPr>
+          <w:rFonts w:ascii="Verdana" w:hAnsi="Verdana"/>
+          <w:sz w:val="22"/>
+          <w:szCs w:val="22"/>
+        </w:rPr>
         <w:t>14</w:t>
       </w:r>
       <w:r>
+        <w:rPr>
+          <w:rFonts w:ascii="Verdana" w:hAnsi="Verdana"/>
+          <w:sz w:val="22"/>
+          <w:szCs w:val="22"/>
+        </w:rPr>
         <w:t>]</w:t>
       </w:r>
     </w:p>
     <w:p>
-      <w:bookmarkStart w:id="0" w:name="_GoBack"/>
-      <w:bookmarkEnd w:id="0"/>
+      <w:pPr>
+        <w:spacing w:line="360" w:lineRule="auto"/>
+      </w:pPr>
     </w:p>
     <w:p/>
     <w:p/>

</xml_diff>